<commit_message>
ch4&5 + complete simu + bt web app
</commit_message>
<xml_diff>
--- a/documentation/1.0.docx
+++ b/documentation/1.0.docx
@@ -150,7 +150,14 @@
         <w:rPr>
           <w:color w:val="000000" w:themeColor="text1"/>
         </w:rPr>
-        <w:t xml:space="preserve">so as to achieve the organisation goals. Different entities, that is branches, departments and individuals have different tasks in organisations and the organisational structure outlines the flow of information and tasks in the organisation.  </w:t>
+        <w:t xml:space="preserve">so as to achieve the organisation goals. Different entities, that is branches, departments and individuals have different tasks in organisations and the organisational structure </w:t>
+      </w:r>
+      <w:r>
+        <w:rPr>
+          <w:color w:val="000000" w:themeColor="text1"/>
+        </w:rPr>
+        <w:lastRenderedPageBreak/>
+        <w:t xml:space="preserve">outlines the flow of information and tasks in the organisation.  </w:t>
       </w:r>
       <w:r>
         <w:rPr>
@@ -171,28 +178,28 @@
         <w:t>Accor</w:t>
       </w:r>
       <w:r>
-        <w:t>ding to the GTSOA Constitution 2017</w:t>
-      </w:r>
-      <w:r>
-        <w:t xml:space="preserve">. </w:t>
-      </w:r>
-      <w:r>
-        <w:rPr>
-          <w:color w:val="FF0000"/>
-        </w:rPr>
-        <w:t>s.45(9)(b).</w:t>
-      </w:r>
-      <w:r>
-        <w:rPr>
-          <w:color w:val="FF0000"/>
-        </w:rPr>
-        <w:t xml:space="preserve">, </w:t>
-      </w:r>
-      <w:r>
-        <w:t xml:space="preserve">GSTOA organisation consist of the following </w:t>
-      </w:r>
-      <w:r>
-        <w:t xml:space="preserve">members </w:t>
+        <w:t xml:space="preserve">ding to the GTSOA </w:t>
+      </w:r>
+      <w:r>
+        <w:t>Notarial</w:t>
+      </w:r>
+      <w:r>
+        <w:t xml:space="preserve"> Deed of Trust dated 24 November</w:t>
+      </w:r>
+      <w:r>
+        <w:t xml:space="preserve"> 2017</w:t>
+      </w:r>
+      <w:r>
+        <w:t xml:space="preserve"> section 7-1</w:t>
+      </w:r>
+      <w:r>
+        <w:t>3 the</w:t>
+      </w:r>
+      <w:r>
+        <w:t xml:space="preserve"> organisation consist of the following </w:t>
+      </w:r>
+      <w:r>
+        <w:t>members:</w:t>
       </w:r>
     </w:p>
     <w:p/>
@@ -207,15 +214,34 @@
     <w:p>
       <w:pPr>
         <w:rPr>
-          <w:color w:val="FF0000"/>
-        </w:rPr>
-      </w:pPr>
-      <w:r>
-        <w:rPr>
-          <w:color w:val="FF0000"/>
-        </w:rPr>
-        <w:t>Define and duties</w:t>
-      </w:r>
+          <w:color w:val="000000" w:themeColor="text1"/>
+        </w:rPr>
+      </w:pPr>
+      <w:r>
+        <w:rPr>
+          <w:color w:val="000000" w:themeColor="text1"/>
+        </w:rPr>
+        <w:t xml:space="preserve">This is the body that </w:t>
+      </w:r>
+      <w:r>
+        <w:rPr>
+          <w:color w:val="000000" w:themeColor="text1"/>
+        </w:rPr>
+        <w:t>supervises an</w:t>
+      </w:r>
+      <w:r>
+        <w:rPr>
+          <w:color w:val="000000" w:themeColor="text1"/>
+        </w:rPr>
+        <w:t xml:space="preserve">d oversees the objectives, vision and functions of GSTOA. The body consists of five members namely director, ex-officio member, chairperson, secretary, treasurer and one committee member and all board members have full voting rights. </w:t>
+      </w:r>
+    </w:p>
+    <w:p>
+      <w:pPr>
+        <w:rPr>
+          <w:color w:val="000000" w:themeColor="text1"/>
+        </w:rPr>
+      </w:pPr>
     </w:p>
     <w:p>
       <w:pPr>
@@ -228,15 +254,80 @@
     <w:p>
       <w:pPr>
         <w:rPr>
-          <w:color w:val="FF0000"/>
-        </w:rPr>
-      </w:pPr>
-      <w:r>
-        <w:rPr>
-          <w:color w:val="FF0000"/>
-        </w:rPr>
-        <w:t>Define and duties</w:t>
-      </w:r>
+          <w:color w:val="000000" w:themeColor="text1"/>
+        </w:rPr>
+      </w:pPr>
+      <w:r>
+        <w:rPr>
+          <w:color w:val="000000" w:themeColor="text1"/>
+        </w:rPr>
+        <w:t>The chairperson of the board has the following responsibilities, on the advice and guidance of the Board:</w:t>
+      </w:r>
+    </w:p>
+    <w:p>
+      <w:pPr>
+        <w:rPr>
+          <w:color w:val="000000" w:themeColor="text1"/>
+        </w:rPr>
+      </w:pPr>
+      <w:r>
+        <w:rPr>
+          <w:color w:val="000000" w:themeColor="text1"/>
+        </w:rPr>
+        <w:t>Report and be answerable to the board of trustees</w:t>
+      </w:r>
+    </w:p>
+    <w:p>
+      <w:pPr>
+        <w:rPr>
+          <w:color w:val="000000" w:themeColor="text1"/>
+        </w:rPr>
+      </w:pPr>
+      <w:r>
+        <w:rPr>
+          <w:color w:val="000000" w:themeColor="text1"/>
+        </w:rPr>
+        <w:t xml:space="preserve">Preside over meetings off the board </w:t>
+      </w:r>
+    </w:p>
+    <w:p>
+      <w:pPr>
+        <w:rPr>
+          <w:color w:val="000000" w:themeColor="text1"/>
+        </w:rPr>
+      </w:pPr>
+      <w:r>
+        <w:rPr>
+          <w:color w:val="000000" w:themeColor="text1"/>
+        </w:rPr>
+        <w:t xml:space="preserve">Signatory of all the Trust’s major contracts and official documents </w:t>
+      </w:r>
+    </w:p>
+    <w:p>
+      <w:pPr>
+        <w:rPr>
+          <w:color w:val="000000" w:themeColor="text1"/>
+        </w:rPr>
+      </w:pPr>
+      <w:r>
+        <w:rPr>
+          <w:color w:val="000000" w:themeColor="text1"/>
+        </w:rPr>
+        <w:t>Supervise all</w:t>
+      </w:r>
+      <w:r>
+        <w:rPr>
+          <w:color w:val="000000" w:themeColor="text1"/>
+        </w:rPr>
+        <w:t xml:space="preserve"> activities of the Secretariat </w:t>
+      </w:r>
+    </w:p>
+    <w:p>
+      <w:pPr>
+        <w:rPr>
+          <w:color w:val="000000" w:themeColor="text1"/>
+        </w:rPr>
+      </w:pPr>
     </w:p>
     <w:p>
       <w:pPr>
@@ -249,15 +340,106 @@
     <w:p>
       <w:pPr>
         <w:rPr>
-          <w:color w:val="FF0000"/>
-        </w:rPr>
-      </w:pPr>
-      <w:r>
-        <w:rPr>
-          <w:color w:val="FF0000"/>
-        </w:rPr>
-        <w:t>Define and duties</w:t>
-      </w:r>
+          <w:color w:val="000000" w:themeColor="text1"/>
+        </w:rPr>
+      </w:pPr>
+      <w:r>
+        <w:rPr>
+          <w:color w:val="000000" w:themeColor="text1"/>
+        </w:rPr>
+        <w:t>The finance director:</w:t>
+      </w:r>
+    </w:p>
+    <w:p>
+      <w:pPr>
+        <w:rPr>
+          <w:color w:val="000000" w:themeColor="text1"/>
+        </w:rPr>
+      </w:pPr>
+      <w:r>
+        <w:rPr>
+          <w:color w:val="000000" w:themeColor="text1"/>
+        </w:rPr>
+        <w:t xml:space="preserve">Oversees the proper maintenance of the finance policy of the trust </w:t>
+      </w:r>
+    </w:p>
+    <w:p>
+      <w:pPr>
+        <w:rPr>
+          <w:color w:val="000000" w:themeColor="text1"/>
+        </w:rPr>
+      </w:pPr>
+      <w:r>
+        <w:rPr>
+          <w:color w:val="000000" w:themeColor="text1"/>
+        </w:rPr>
+        <w:t>Enforces observance of the Finance Policy of the Trust</w:t>
+      </w:r>
+    </w:p>
+    <w:p>
+      <w:pPr>
+        <w:rPr>
+          <w:color w:val="000000" w:themeColor="text1"/>
+        </w:rPr>
+      </w:pPr>
+      <w:r>
+        <w:rPr>
+          <w:color w:val="000000" w:themeColor="text1"/>
+        </w:rPr>
+        <w:lastRenderedPageBreak/>
+        <w:t xml:space="preserve">Present financial accounts and reports to each meeting of the Board </w:t>
+      </w:r>
+    </w:p>
+    <w:p>
+      <w:pPr>
+        <w:rPr>
+          <w:color w:val="000000" w:themeColor="text1"/>
+        </w:rPr>
+      </w:pPr>
+      <w:r>
+        <w:rPr>
+          <w:color w:val="000000" w:themeColor="text1"/>
+        </w:rPr>
+        <w:t xml:space="preserve">Furnish to the AGM a detailed </w:t>
+      </w:r>
+      <w:r>
+        <w:rPr>
+          <w:color w:val="000000" w:themeColor="text1"/>
+        </w:rPr>
+        <w:t>report</w:t>
+      </w:r>
+      <w:r>
+        <w:rPr>
+          <w:color w:val="000000" w:themeColor="text1"/>
+        </w:rPr>
+        <w:t xml:space="preserve"> of the Trust’s finances </w:t>
+      </w:r>
+    </w:p>
+    <w:p>
+      <w:pPr>
+        <w:rPr>
+          <w:color w:val="000000" w:themeColor="text1"/>
+        </w:rPr>
+      </w:pPr>
+      <w:r>
+        <w:rPr>
+          <w:color w:val="000000" w:themeColor="text1"/>
+        </w:rPr>
+        <w:t xml:space="preserve">Prepares properly </w:t>
+      </w:r>
+      <w:r>
+        <w:rPr>
+          <w:color w:val="000000" w:themeColor="text1"/>
+        </w:rPr>
+        <w:t xml:space="preserve">detailed statement of accounts </w:t>
+      </w:r>
+    </w:p>
+    <w:p>
+      <w:pPr>
+        <w:rPr>
+          <w:color w:val="000000" w:themeColor="text1"/>
+        </w:rPr>
+      </w:pPr>
     </w:p>
     <w:p>
       <w:pPr>
@@ -271,124 +453,107 @@
       </w:r>
     </w:p>
     <w:p>
-      <w:pPr>
-        <w:rPr>
-          <w:color w:val="FF0000"/>
-        </w:rPr>
-      </w:pPr>
-      <w:r>
-        <w:rPr>
-          <w:color w:val="FF0000"/>
-        </w:rPr>
-        <w:t>Define and duties</w:t>
-      </w:r>
-    </w:p>
+      <w:r>
+        <w:t xml:space="preserve">The secretary general assumes the responsibilities of the chairperson in the absence of the chairperson and ensure the records of a meetings and events are well documented and kept. </w:t>
+      </w:r>
+    </w:p>
+    <w:p/>
+    <w:p>
+      <w:pPr>
+        <w:rPr>
+          <w:b/>
+          <w:color w:val="000000" w:themeColor="text1"/>
+        </w:rPr>
+      </w:pPr>
+      <w:r>
+        <w:rPr>
+          <w:b/>
+          <w:color w:val="000000" w:themeColor="text1"/>
+        </w:rPr>
+        <w:t xml:space="preserve">Secretariat </w:t>
+      </w:r>
+    </w:p>
+    <w:p>
+      <w:r>
+        <w:t>The secretariat is responsible for the day to day operations of the organisation. He/she manages other staff employed by the organisation such as drivers, conductors, administrators that wou</w:t>
+      </w:r>
+      <w:r>
+        <w:t>l</w:t>
+      </w:r>
+      <w:r>
+        <w:t>d have been appointed by the Board of Directors.</w:t>
+      </w:r>
+      <w:r>
+        <w:t xml:space="preserve"> Currently the only staff employed by the organisation are the rank marshals. </w:t>
+      </w:r>
+      <w:r>
+        <w:t xml:space="preserve"> </w:t>
+      </w:r>
+    </w:p>
+    <w:p/>
     <w:p>
       <w:pPr>
         <w:pStyle w:val="Heading4"/>
       </w:pPr>
       <w:r>
-        <w:lastRenderedPageBreak/>
-        <w:t>Recording Secretary</w:t>
-      </w:r>
-    </w:p>
-    <w:p>
-      <w:pPr>
-        <w:rPr>
-          <w:color w:val="FF0000"/>
-        </w:rPr>
-      </w:pPr>
-      <w:r>
-        <w:rPr>
-          <w:color w:val="FF0000"/>
-        </w:rPr>
-        <w:t>Define and duties</w:t>
-      </w:r>
+        <w:t>Committee Member</w:t>
+      </w:r>
+    </w:p>
+    <w:p>
+      <w:pPr>
+        <w:rPr>
+          <w:color w:val="000000" w:themeColor="text1"/>
+        </w:rPr>
+      </w:pPr>
+      <w:r>
+        <w:rPr>
+          <w:color w:val="000000" w:themeColor="text1"/>
+        </w:rPr>
+        <w:t>The committee member assumes the role of the secretary general or finance director in the</w:t>
+      </w:r>
+      <w:r>
+        <w:rPr>
+          <w:color w:val="000000" w:themeColor="text1"/>
+        </w:rPr>
+        <w:t xml:space="preserve"> absence of either of the two. </w:t>
+      </w:r>
+    </w:p>
+    <w:p>
+      <w:pPr>
+        <w:rPr>
+          <w:color w:val="000000" w:themeColor="text1"/>
+        </w:rPr>
+      </w:pPr>
     </w:p>
     <w:p>
       <w:pPr>
         <w:pStyle w:val="Heading4"/>
       </w:pPr>
       <w:r>
-        <w:t>Organising Secretary</w:t>
-      </w:r>
-    </w:p>
-    <w:p>
-      <w:pPr>
-        <w:rPr>
-          <w:color w:val="FF0000"/>
-        </w:rPr>
-      </w:pPr>
-      <w:r>
-        <w:rPr>
-          <w:color w:val="FF0000"/>
-        </w:rPr>
-        <w:t>Define and duties</w:t>
-      </w:r>
-    </w:p>
-    <w:p>
-      <w:pPr>
-        <w:pStyle w:val="Heading4"/>
-      </w:pPr>
-      <w:r>
         <w:t>Secretary of the Finance Director</w:t>
       </w:r>
     </w:p>
     <w:p>
       <w:pPr>
         <w:rPr>
-          <w:color w:val="FF0000"/>
-        </w:rPr>
-      </w:pPr>
-      <w:r>
-        <w:rPr>
-          <w:color w:val="FF0000"/>
-        </w:rPr>
-        <w:t>Define and duties</w:t>
-      </w:r>
-    </w:p>
-    <w:p>
-      <w:pPr>
-        <w:pStyle w:val="Heading4"/>
-      </w:pPr>
-      <w:r>
-        <w:t>….</w:t>
-      </w:r>
-      <w:r>
-        <w:t xml:space="preserve"> </w:t>
-      </w:r>
-    </w:p>
-    <w:p>
-      <w:pPr>
-        <w:rPr>
-          <w:color w:val="FF0000"/>
-        </w:rPr>
-      </w:pPr>
-      <w:r>
-        <w:rPr>
-          <w:color w:val="FF0000"/>
-        </w:rPr>
-        <w:t>Define and duties</w:t>
-      </w:r>
-    </w:p>
-    <w:p>
-      <w:pPr>
-        <w:rPr>
-          <w:color w:val="FF0000"/>
-        </w:rPr>
-      </w:pPr>
-    </w:p>
-    <w:p>
-      <w:r>
-        <w:lastRenderedPageBreak/>
-        <w:t xml:space="preserve"> </w:t>
-      </w:r>
+          <w:color w:val="000000" w:themeColor="text1"/>
+        </w:rPr>
+      </w:pPr>
+      <w:r>
+        <w:rPr>
+          <w:color w:val="000000" w:themeColor="text1"/>
+        </w:rPr>
+        <w:t xml:space="preserve">The secretary of the finance director does the record keeping in a bit to relieve workload from the finance director. </w:t>
+      </w:r>
+    </w:p>
+    <w:p>
       <w:r>
         <w:rPr>
           <w:noProof/>
           <w:sz w:val="28"/>
           <w:szCs w:val="24"/>
         </w:rPr>
+        <w:lastRenderedPageBreak/>
         <w:drawing>
           <wp:inline distT="0" distB="0" distL="0" distR="0" wp14:anchorId="36854F25" wp14:editId="333A18E2">
             <wp:extent cx="5943600" cy="5007610"/>
@@ -425,72 +590,243 @@
     <w:p>
       <w:pPr>
         <w:rPr>
+          <w:color w:val="000000" w:themeColor="text1"/>
+        </w:rPr>
+      </w:pPr>
+      <w:r>
+        <w:rPr>
+          <w:color w:val="000000" w:themeColor="text1"/>
+        </w:rPr>
+        <w:t>Create a peaceful working environment for commuter operators and their employees</w:t>
+      </w:r>
+    </w:p>
+    <w:p>
+      <w:pPr>
+        <w:rPr>
+          <w:color w:val="000000" w:themeColor="text1"/>
+        </w:rPr>
+      </w:pPr>
+      <w:r>
+        <w:rPr>
+          <w:color w:val="000000" w:themeColor="text1"/>
+        </w:rPr>
+        <w:t>Provide a formal channel of communication between commuter operators, their employees and service providers from various institutions and government sector</w:t>
+      </w:r>
+    </w:p>
+    <w:p>
+      <w:pPr>
+        <w:rPr>
+          <w:color w:val="000000" w:themeColor="text1"/>
+        </w:rPr>
+      </w:pPr>
+      <w:r>
+        <w:rPr>
+          <w:color w:val="000000" w:themeColor="text1"/>
+        </w:rPr>
+        <w:t xml:space="preserve">Do all things and undertake all activities, alone and or in collaboration with other persons and organisations both locally and internationally as shall further the intersect and wellbeing of its members </w:t>
+      </w:r>
+    </w:p>
+    <w:p>
+      <w:pPr>
+        <w:rPr>
           <w:color w:val="FF0000"/>
         </w:rPr>
       </w:pPr>
+    </w:p>
+    <w:p>
+      <w:pPr>
+        <w:pStyle w:val="Heading3"/>
+      </w:pPr>
+      <w:r>
+        <w:lastRenderedPageBreak/>
+        <w:t>1.2.3 Mission</w:t>
+      </w:r>
+    </w:p>
+    <w:p>
+      <w:pPr>
+        <w:rPr>
+          <w:color w:val="000000" w:themeColor="text1"/>
+        </w:rPr>
+      </w:pPr>
+      <w:bookmarkStart w:id="0" w:name="_GoBack"/>
+      <w:r>
+        <w:rPr>
+          <w:color w:val="000000" w:themeColor="text1"/>
+        </w:rPr>
+        <w:t>The main objects of GTSOA are:</w:t>
+      </w:r>
+    </w:p>
+    <w:p>
+      <w:pPr>
+        <w:rPr>
+          <w:color w:val="000000" w:themeColor="text1"/>
+        </w:rPr>
+      </w:pPr>
+      <w:r>
+        <w:rPr>
+          <w:color w:val="000000" w:themeColor="text1"/>
+        </w:rPr>
+        <w:t xml:space="preserve">To bring sanity to transport activities within the scope of the trust </w:t>
+      </w:r>
+    </w:p>
+    <w:p>
+      <w:pPr>
+        <w:rPr>
+          <w:color w:val="000000" w:themeColor="text1"/>
+        </w:rPr>
+      </w:pPr>
+      <w:r>
+        <w:rPr>
+          <w:color w:val="000000" w:themeColor="text1"/>
+        </w:rPr>
+        <w:t xml:space="preserve">To provide a means of communication </w:t>
+      </w:r>
       <w:proofErr w:type="spellStart"/>
       <w:r>
         <w:rPr>
+          <w:color w:val="000000" w:themeColor="text1"/>
+        </w:rPr>
+        <w:t>betwenn</w:t>
+      </w:r>
+      <w:proofErr w:type="spellEnd"/>
+      <w:r>
+        <w:rPr>
+          <w:color w:val="000000" w:themeColor="text1"/>
+        </w:rPr>
+        <w:t xml:space="preserve"> members of the </w:t>
+      </w:r>
+      <w:proofErr w:type="spellStart"/>
+      <w:r>
+        <w:rPr>
+          <w:color w:val="000000" w:themeColor="text1"/>
+        </w:rPr>
+        <w:t>Trsus</w:t>
+      </w:r>
+      <w:proofErr w:type="spellEnd"/>
+      <w:r>
+        <w:rPr>
+          <w:color w:val="000000" w:themeColor="text1"/>
+        </w:rPr>
+        <w:t xml:space="preserve"> and the Zimbabwe Republic Police, Ministry of Transport, Road Motor Transportation, Zimbabwe Revenue Authority, City of Gweru, commuters and other stakeholders</w:t>
+      </w:r>
+    </w:p>
+    <w:p>
+      <w:pPr>
+        <w:rPr>
+          <w:color w:val="000000" w:themeColor="text1"/>
+        </w:rPr>
+      </w:pPr>
+      <w:r>
+        <w:rPr>
+          <w:color w:val="000000" w:themeColor="text1"/>
+        </w:rPr>
+        <w:t xml:space="preserve">To ensure compliance of the law by commuter operators </w:t>
+      </w:r>
+    </w:p>
+    <w:p>
+      <w:pPr>
+        <w:rPr>
+          <w:color w:val="000000" w:themeColor="text1"/>
+        </w:rPr>
+      </w:pPr>
+      <w:r>
+        <w:rPr>
+          <w:color w:val="000000" w:themeColor="text1"/>
+        </w:rPr>
+        <w:t xml:space="preserve">To promote the interest of the operators </w:t>
+      </w:r>
+    </w:p>
+    <w:p>
+      <w:pPr>
+        <w:rPr>
+          <w:color w:val="000000" w:themeColor="text1"/>
+        </w:rPr>
+      </w:pPr>
+      <w:r>
+        <w:rPr>
+          <w:color w:val="000000" w:themeColor="text1"/>
+        </w:rPr>
+        <w:t>To provide better working conditions for commuter operators</w:t>
+      </w:r>
+    </w:p>
+    <w:bookmarkEnd w:id="0"/>
+    <w:p>
+      <w:pPr>
+        <w:rPr>
           <w:color w:val="FF0000"/>
         </w:rPr>
-        <w:t>Gweshu</w:t>
-      </w:r>
-      <w:proofErr w:type="spellEnd"/>
-      <w:r>
-        <w:rPr>
-          <w:color w:val="FF0000"/>
-        </w:rPr>
-        <w:t xml:space="preserve"> vision </w:t>
-      </w:r>
+      </w:pPr>
     </w:p>
     <w:p>
       <w:pPr>
         <w:pStyle w:val="Heading3"/>
       </w:pPr>
       <w:r>
-        <w:t>1.2.3 Mission</w:t>
-      </w:r>
-    </w:p>
-    <w:p>
-      <w:pPr>
-        <w:rPr>
-          <w:color w:val="FF0000"/>
-        </w:rPr>
-      </w:pPr>
-      <w:r>
-        <w:rPr>
-          <w:color w:val="FF0000"/>
-        </w:rPr>
-        <w:t xml:space="preserve">Just </w:t>
-      </w:r>
-      <w:proofErr w:type="spellStart"/>
-      <w:r>
-        <w:rPr>
-          <w:color w:val="FF0000"/>
-        </w:rPr>
-        <w:t>outine</w:t>
-      </w:r>
-      <w:proofErr w:type="spellEnd"/>
-    </w:p>
-    <w:p>
-      <w:pPr>
-        <w:pStyle w:val="Heading3"/>
-      </w:pPr>
-      <w:r>
         <w:t>1.2.4 Values</w:t>
       </w:r>
     </w:p>
     <w:p>
       <w:pPr>
         <w:rPr>
-          <w:color w:val="FF0000"/>
-        </w:rPr>
-      </w:pPr>
-      <w:r>
-        <w:rPr>
-          <w:color w:val="FF0000"/>
-        </w:rPr>
-        <w:t>Just outline</w:t>
+          <w:color w:val="000000" w:themeColor="text1"/>
+        </w:rPr>
+      </w:pPr>
+      <w:r>
+        <w:rPr>
+          <w:color w:val="000000" w:themeColor="text1"/>
+        </w:rPr>
+        <w:t>S</w:t>
+      </w:r>
+      <w:r>
+        <w:rPr>
+          <w:color w:val="000000" w:themeColor="text1"/>
+        </w:rPr>
+        <w:t>an</w:t>
+      </w:r>
+      <w:r>
+        <w:rPr>
+          <w:color w:val="000000" w:themeColor="text1"/>
+        </w:rPr>
+        <w:t xml:space="preserve">ity </w:t>
+      </w:r>
+    </w:p>
+    <w:p>
+      <w:pPr>
+        <w:rPr>
+          <w:color w:val="000000" w:themeColor="text1"/>
+        </w:rPr>
+      </w:pPr>
+      <w:r>
+        <w:rPr>
+          <w:color w:val="000000" w:themeColor="text1"/>
+        </w:rPr>
+        <w:t>Dignity</w:t>
+      </w:r>
+    </w:p>
+    <w:p>
+      <w:pPr>
+        <w:rPr>
+          <w:color w:val="000000" w:themeColor="text1"/>
+        </w:rPr>
+      </w:pPr>
+      <w:r>
+        <w:rPr>
+          <w:color w:val="000000" w:themeColor="text1"/>
+        </w:rPr>
+        <w:t xml:space="preserve">Safety </w:t>
+      </w:r>
+    </w:p>
+    <w:p>
+      <w:pPr>
+        <w:rPr>
+          <w:color w:val="000000" w:themeColor="text1"/>
+        </w:rPr>
+      </w:pPr>
+      <w:r>
+        <w:rPr>
+          <w:color w:val="000000" w:themeColor="text1"/>
+        </w:rPr>
+        <w:t xml:space="preserve">Compliance </w:t>
       </w:r>
     </w:p>
     <w:p>
@@ -498,28 +834,31 @@
         <w:pStyle w:val="Heading2"/>
       </w:pPr>
       <w:r>
+        <w:t>1.3 Problem Definition</w:t>
+      </w:r>
+    </w:p>
+    <w:p>
+      <w:r>
+        <w:t>GSTOA members who happen be to be the minibus owners for minibuses operating on the Gweru – Shurugwi route are not benefiting much from their minibuses as conductors have a tendency of faking the fares paid by passengers on log sheets and the number of passengers who boarded the minibus fo</w:t>
+      </w:r>
+      <w:r>
+        <w:t>r a journey. The minibus crew</w:t>
+      </w:r>
+      <w:r>
+        <w:t xml:space="preserve"> that is the conductor and the driver can also lie on the number of trips travelled in a day and the transport operator or his/her manager have no </w:t>
+      </w:r>
+      <w:r>
+        <w:t xml:space="preserve">means to detect the lies. This has resulted in the crew benefiting more than the minibus owner. </w:t>
+      </w:r>
+    </w:p>
+    <w:p/>
+    <w:p>
+      <w:r>
+        <w:t xml:space="preserve">On the other hand, passengers are being charged fares that exceed the approved fare from the RMT as stated from the fare table. Other passengers who board for example from Gweru to Guinea Fowl </w:t>
+      </w:r>
+      <w:r>
         <w:lastRenderedPageBreak/>
-        <w:t>1.3 Problem Definition</w:t>
-      </w:r>
-    </w:p>
-    <w:p>
-      <w:r>
-        <w:t>GSTOA members who happen be to be the minibus owners for minibuses operating on the Gweru – Shurugwi route are not benefiting much from their minibuses as conductors have a tendency of faking the fares paid by passengers on log sheets and the number of passengers who boarded the minibus fo</w:t>
-      </w:r>
-      <w:r>
-        <w:t>r a journey. The minibus crew</w:t>
-      </w:r>
-      <w:r>
-        <w:t xml:space="preserve"> that is the conductor and the driver can also lie on the number of trips travelled in a day and the transport operator or his/her manager have no </w:t>
-      </w:r>
-      <w:r>
-        <w:t xml:space="preserve">means to detect the lies. This has resulted in the crew benefiting more than the minibus owner. </w:t>
-      </w:r>
-    </w:p>
-    <w:p/>
-    <w:p>
-      <w:r>
-        <w:t xml:space="preserve">On the other hand, passengers are being charged fares that exceed the approved fare from the RMT as stated from the fare table. Other passengers who board for example from Gweru to Guinea Fowl pay $1 which is unfair considering that it costs $1 from Gweru to Shurugwi is $1 and someone dropping off halfway the journey pays the same amount. </w:t>
+        <w:t xml:space="preserve">pay $1 which is unfair considering that it costs $1 from Gweru to Shurugwi is $1 and someone dropping off halfway the journey pays the same amount. </w:t>
       </w:r>
     </w:p>
     <w:p/>
@@ -583,7 +922,6 @@
         </w:numPr>
       </w:pPr>
       <w:r>
-        <w:lastRenderedPageBreak/>
         <w:t xml:space="preserve">Estimate the number of people boarding or dropping off the bus at every stop through the use of a motion sensor that will be part of the device. </w:t>
       </w:r>
     </w:p>
@@ -634,6 +972,7 @@
         <w:pStyle w:val="Heading2"/>
       </w:pPr>
       <w:r>
+        <w:lastRenderedPageBreak/>
         <w:t xml:space="preserve">1.6 Instruments and Methods </w:t>
       </w:r>
     </w:p>
@@ -1035,6 +1374,7 @@
         </w:rPr>
       </w:pPr>
       <w:r>
+        <w:lastRenderedPageBreak/>
         <w:t>1.6.3 Web Application Development Instrument</w:t>
       </w:r>
       <w:r>
@@ -1589,15 +1929,7 @@
         <w:rPr>
           <w:szCs w:val="24"/>
         </w:rPr>
-        <w:t>objecti</w:t>
-      </w:r>
-      <w:bookmarkStart w:id="0" w:name="_GoBack"/>
-      <w:bookmarkEnd w:id="0"/>
-      <w:r>
-        <w:rPr>
-          <w:szCs w:val="24"/>
-        </w:rPr>
-        <w:t xml:space="preserve">ves of the proposed system and </w:t>
+        <w:t xml:space="preserve">objectives of the proposed system and </w:t>
       </w:r>
       <w:r>
         <w:rPr>
@@ -3423,7 +3755,6 @@
   <w:style w:type="character" w:default="1" w:styleId="DefaultParagraphFont">
     <w:name w:val="Default Paragraph Font"/>
     <w:uiPriority w:val="1"/>
-    <w:semiHidden/>
     <w:unhideWhenUsed/>
   </w:style>
   <w:style w:type="table" w:default="1" w:styleId="TableNormal">
@@ -4686,10 +5017,10 @@
           <a:r>
             <a:rPr lang="en-US">
               <a:solidFill>
-                <a:srgbClr val="FF0000"/>
+                <a:schemeClr val="tx1"/>
               </a:solidFill>
             </a:rPr>
-            <a:t>...</a:t>
+            <a:t>Secretariat</a:t>
           </a:r>
         </a:p>
       </dgm:t>
@@ -5794,42 +6125,42 @@
     </dgm:pt>
   </dgm:ptLst>
   <dgm:cxnLst>
+    <dgm:cxn modelId="{61E8BDF3-2229-47AB-8FD9-86A857FE6180}" srcId="{C92E15AB-5EFD-4650-B1FC-2F50C9F87EF6}" destId="{FDF98AAE-AC50-4B6E-BBDE-673EF5F38D90}" srcOrd="1" destOrd="0" parTransId="{4EC6787D-346E-4B34-A436-332FABDC5B8B}" sibTransId="{36F89BC3-7CA3-4055-8067-C7E899C43EE4}"/>
+    <dgm:cxn modelId="{729ECEB6-C9F9-4D4C-AB0A-E46BA25F97F7}" type="presOf" srcId="{F3A4A004-98CD-4DC9-9CB5-A81DACC1EBB1}" destId="{A3A5EDFB-425E-4384-87D9-A32E63C53FE3}" srcOrd="0" destOrd="0" presId="urn:microsoft.com/office/officeart/2005/8/layout/hierarchy1"/>
+    <dgm:cxn modelId="{EB0EF56E-FAEC-41EF-B545-2352777D02A5}" type="presOf" srcId="{DAC4F55C-4308-4B29-96C2-01423B38BE88}" destId="{E28483A2-0559-4D87-8329-D1EA2E60D0B9}" srcOrd="0" destOrd="0" presId="urn:microsoft.com/office/officeart/2005/8/layout/hierarchy1"/>
+    <dgm:cxn modelId="{F9B84D8D-CEEB-4660-A6EA-44E4D5B496CE}" type="presOf" srcId="{669B2BFC-7426-4F5A-BB82-66B3805D6C4F}" destId="{060CD1D3-E68A-4204-A1CF-33E643F16D5E}" srcOrd="0" destOrd="0" presId="urn:microsoft.com/office/officeart/2005/8/layout/hierarchy1"/>
+    <dgm:cxn modelId="{479B8DCF-6D4A-426E-998D-D3B4C7338D67}" srcId="{25A55520-E254-42D8-B2F0-DAF23F293CF7}" destId="{DAC4F55C-4308-4B29-96C2-01423B38BE88}" srcOrd="1" destOrd="0" parTransId="{DB35856C-5EE8-45A3-9C90-C7E36F510BE0}" sibTransId="{2ABCADD0-6E61-421B-969C-92ABB274FB68}"/>
+    <dgm:cxn modelId="{33749CC6-418D-4EC9-ABCE-E2A238333EFA}" type="presOf" srcId="{85D1D90A-A60B-4024-9312-B654885E2733}" destId="{F5D15D67-9ED7-45A2-8632-8B1472A7F186}" srcOrd="0" destOrd="0" presId="urn:microsoft.com/office/officeart/2005/8/layout/hierarchy1"/>
+    <dgm:cxn modelId="{92E52845-BF4B-45EC-8BA2-84DFCB8F7E92}" type="presOf" srcId="{BD7A18D5-7775-483B-8480-45D0DD6EBF4C}" destId="{F96453A9-C1C7-4C07-878D-7C991A62E184}" srcOrd="0" destOrd="0" presId="urn:microsoft.com/office/officeart/2005/8/layout/hierarchy1"/>
     <dgm:cxn modelId="{E73DDD5C-EFF6-4E88-ADF5-F1D43A979E98}" type="presOf" srcId="{40E49279-BD1E-4912-B7CA-DF7C021845DD}" destId="{95C48A5E-F1B7-405D-8343-9E44D3BC7EB5}" srcOrd="0" destOrd="0" presId="urn:microsoft.com/office/officeart/2005/8/layout/hierarchy1"/>
+    <dgm:cxn modelId="{95D0F211-C8B0-4DA2-A87F-A3D502105561}" type="presOf" srcId="{48EA928C-79AF-46F9-B15F-0F6304EE989F}" destId="{4B2C50DB-BBB4-41FB-B0A8-25FDBF4CE3DC}" srcOrd="0" destOrd="0" presId="urn:microsoft.com/office/officeart/2005/8/layout/hierarchy1"/>
+    <dgm:cxn modelId="{55C7CF5B-B4A2-443E-A2BE-58029412388A}" srcId="{85D1D90A-A60B-4024-9312-B654885E2733}" destId="{F7F0871F-0B7E-4B3B-A587-36DB7AE17983}" srcOrd="0" destOrd="0" parTransId="{C2F3E13F-72E6-45FE-B17D-F5FEF40D751E}" sibTransId="{945690E4-0E02-4992-98B0-A678966CE5B2}"/>
     <dgm:cxn modelId="{5149B29A-5B0B-4800-A02C-AEA3DC784E02}" type="presOf" srcId="{C92E15AB-5EFD-4650-B1FC-2F50C9F87EF6}" destId="{B5228AF6-3EF8-4877-B120-8E5013E98C6B}" srcOrd="0" destOrd="0" presId="urn:microsoft.com/office/officeart/2005/8/layout/hierarchy1"/>
+    <dgm:cxn modelId="{3F05E385-2E40-40E5-A21A-71883904A3A1}" srcId="{48EA928C-79AF-46F9-B15F-0F6304EE989F}" destId="{669B2BFC-7426-4F5A-BB82-66B3805D6C4F}" srcOrd="0" destOrd="0" parTransId="{5C06C849-CB5F-449B-854E-D415A94AFB96}" sibTransId="{0072993B-2AAE-4E78-B10F-15E40944DCBA}"/>
+    <dgm:cxn modelId="{6C8E9DB1-F8E3-4313-A914-204EFBE16D62}" srcId="{F7F0871F-0B7E-4B3B-A587-36DB7AE17983}" destId="{BD7A18D5-7775-483B-8480-45D0DD6EBF4C}" srcOrd="0" destOrd="0" parTransId="{D189B44A-530F-489B-BDFF-36FC9D2B81C1}" sibTransId="{AAD13145-549E-4CF9-B540-51001B5B3AF3}"/>
+    <dgm:cxn modelId="{6C1C9D68-91ED-4AD4-AC1C-E1A6C814739E}" type="presOf" srcId="{68F7E72E-B197-4213-AE24-AA9759B48BB0}" destId="{3ACA9A70-8AB3-4A24-9F46-6EB4FC23A25C}" srcOrd="0" destOrd="0" presId="urn:microsoft.com/office/officeart/2005/8/layout/hierarchy1"/>
+    <dgm:cxn modelId="{BFAD092B-F833-4BBD-BAAB-2283680E4DCA}" type="presOf" srcId="{0DC76FA9-EE6D-4325-9D85-2465C434DA16}" destId="{8D69B6BF-23DE-4C43-9EE4-A3B1509E6A4E}" srcOrd="0" destOrd="0" presId="urn:microsoft.com/office/officeart/2005/8/layout/hierarchy1"/>
+    <dgm:cxn modelId="{AA9ECC0F-ED6E-4AFE-B4B7-E5E854EA8761}" type="presOf" srcId="{AE7E4EBD-002B-4253-8FC0-2570ACBAEA6D}" destId="{62ACBA4E-7183-4908-BDD8-69DBEF448EB1}" srcOrd="0" destOrd="0" presId="urn:microsoft.com/office/officeart/2005/8/layout/hierarchy1"/>
+    <dgm:cxn modelId="{AB982B71-EB70-403D-A1A2-7AD4AB445E8A}" srcId="{F7F0871F-0B7E-4B3B-A587-36DB7AE17983}" destId="{48EA928C-79AF-46F9-B15F-0F6304EE989F}" srcOrd="3" destOrd="0" parTransId="{ADBAEBC6-A35D-43F3-8F77-B25EBB9E536C}" sibTransId="{8E44A69B-AF79-4E00-8334-E72B5D414E1E}"/>
+    <dgm:cxn modelId="{1665BDAA-0779-4708-8E01-6112846B1E4B}" type="presOf" srcId="{F7F0871F-0B7E-4B3B-A587-36DB7AE17983}" destId="{4906B068-339F-4EAD-8986-37BA7C2F6BFA}" srcOrd="0" destOrd="0" presId="urn:microsoft.com/office/officeart/2005/8/layout/hierarchy1"/>
+    <dgm:cxn modelId="{1E3494B3-9C55-4F9B-AE98-F3590BD4DCC4}" type="presOf" srcId="{76810E7D-FBF9-4059-BAB7-9E33F2DBCCC2}" destId="{1CB68D3A-5F75-4D62-92DC-299498DE6112}" srcOrd="0" destOrd="0" presId="urn:microsoft.com/office/officeart/2005/8/layout/hierarchy1"/>
+    <dgm:cxn modelId="{C6AF5021-E9C2-4276-A5F0-5039F3F76E3E}" srcId="{1A789787-D8DA-4534-95E5-D9470513AB94}" destId="{25A55520-E254-42D8-B2F0-DAF23F293CF7}" srcOrd="0" destOrd="0" parTransId="{76810E7D-FBF9-4059-BAB7-9E33F2DBCCC2}" sibTransId="{D59B845D-A067-469F-B3ED-C6D45286626B}"/>
+    <dgm:cxn modelId="{31FF3942-DC93-40E0-B3FE-7F80E15494D1}" type="presOf" srcId="{FDF98AAE-AC50-4B6E-BBDE-673EF5F38D90}" destId="{9CDFA479-4A59-418A-82F3-F9A62F7C27D3}" srcOrd="0" destOrd="0" presId="urn:microsoft.com/office/officeart/2005/8/layout/hierarchy1"/>
+    <dgm:cxn modelId="{4A66396A-1DC9-469D-810D-457AB7634292}" srcId="{669B2BFC-7426-4F5A-BB82-66B3805D6C4F}" destId="{56087E57-884B-4251-991C-C7D23DA297A7}" srcOrd="0" destOrd="0" parTransId="{0DC76FA9-EE6D-4325-9D85-2465C434DA16}" sibTransId="{A8428389-5A3D-4328-B3E9-1AF573B465B4}"/>
+    <dgm:cxn modelId="{0D8DFE06-F886-43FD-9B5F-784ECB690BE6}" type="presOf" srcId="{D189B44A-530F-489B-BDFF-36FC9D2B81C1}" destId="{81DED6E4-1EB6-4D5B-9BF0-1FF1AE19934A}" srcOrd="0" destOrd="0" presId="urn:microsoft.com/office/officeart/2005/8/layout/hierarchy1"/>
+    <dgm:cxn modelId="{EB48C583-C349-4730-B9BB-4399358F8F2B}" srcId="{25A55520-E254-42D8-B2F0-DAF23F293CF7}" destId="{0D4E502C-87AB-4FB8-A38F-1776DDA66AD9}" srcOrd="0" destOrd="0" parTransId="{F3A4A004-98CD-4DC9-9CB5-A81DACC1EBB1}" sibTransId="{F2E4A968-2169-4486-AA2A-1F86D877C81A}"/>
+    <dgm:cxn modelId="{0F6B00D7-CA03-4FC0-93BC-9BBA91A7D8B6}" type="presOf" srcId="{25A55520-E254-42D8-B2F0-DAF23F293CF7}" destId="{B3F0A41E-FE85-4E22-A55E-EDCC3B86C784}" srcOrd="0" destOrd="0" presId="urn:microsoft.com/office/officeart/2005/8/layout/hierarchy1"/>
+    <dgm:cxn modelId="{6D296D7A-9C1B-43AC-A033-7D1FD015E329}" srcId="{F7F0871F-0B7E-4B3B-A587-36DB7AE17983}" destId="{1A789787-D8DA-4534-95E5-D9470513AB94}" srcOrd="1" destOrd="0" parTransId="{AE7E4EBD-002B-4253-8FC0-2570ACBAEA6D}" sibTransId="{8FFE5719-47AB-409A-83B3-9F2DCB61D6EA}"/>
+    <dgm:cxn modelId="{BCF64474-E567-480A-9901-48082649FE48}" type="presOf" srcId="{56087E57-884B-4251-991C-C7D23DA297A7}" destId="{000B1779-5BC3-4C66-9BEA-BA8343AD3A1B}" srcOrd="0" destOrd="0" presId="urn:microsoft.com/office/officeart/2005/8/layout/hierarchy1"/>
     <dgm:cxn modelId="{518D8A2D-BCAD-429B-AFFC-926C1B2D7CF1}" srcId="{C92E15AB-5EFD-4650-B1FC-2F50C9F87EF6}" destId="{059A7F14-28B5-493F-81F7-B7FA0CC91901}" srcOrd="0" destOrd="0" parTransId="{68F7E72E-B197-4213-AE24-AA9759B48BB0}" sibTransId="{673109EE-18A5-401E-AB36-91C5375CDE38}"/>
+    <dgm:cxn modelId="{1088E094-AE37-4EC9-BA30-2DD159CC70A9}" type="presOf" srcId="{5C06C849-CB5F-449B-854E-D415A94AFB96}" destId="{7F5A3F46-97B5-434B-AEC5-D4D3002DBCAA}" srcOrd="0" destOrd="0" presId="urn:microsoft.com/office/officeart/2005/8/layout/hierarchy1"/>
+    <dgm:cxn modelId="{5C61A3B9-BA6D-401D-9A77-1BFF0D2D0AD1}" srcId="{F7F0871F-0B7E-4B3B-A587-36DB7AE17983}" destId="{C92E15AB-5EFD-4650-B1FC-2F50C9F87EF6}" srcOrd="2" destOrd="0" parTransId="{40E49279-BD1E-4912-B7CA-DF7C021845DD}" sibTransId="{8CDE6264-E80C-4F05-B870-AC6D7AD9BEB7}"/>
+    <dgm:cxn modelId="{FF0E6E4F-EFA7-467B-97AB-D502116A1A36}" type="presOf" srcId="{ADBAEBC6-A35D-43F3-8F77-B25EBB9E536C}" destId="{808954BD-BE2C-420A-A1EC-11B7BFD59DEE}" srcOrd="0" destOrd="0" presId="urn:microsoft.com/office/officeart/2005/8/layout/hierarchy1"/>
+    <dgm:cxn modelId="{B33F4348-36A8-4476-BFBB-34A74092D788}" type="presOf" srcId="{DB35856C-5EE8-45A3-9C90-C7E36F510BE0}" destId="{F925C359-10D3-416D-941E-D404D0B47D47}" srcOrd="0" destOrd="0" presId="urn:microsoft.com/office/officeart/2005/8/layout/hierarchy1"/>
     <dgm:cxn modelId="{5B3B8CB6-2E36-4440-B5C2-94F0176A7254}" type="presOf" srcId="{1A789787-D8DA-4534-95E5-D9470513AB94}" destId="{8987B3C3-1EAF-4D51-ACE3-98A00673E922}" srcOrd="0" destOrd="0" presId="urn:microsoft.com/office/officeart/2005/8/layout/hierarchy1"/>
-    <dgm:cxn modelId="{C6AF5021-E9C2-4276-A5F0-5039F3F76E3E}" srcId="{1A789787-D8DA-4534-95E5-D9470513AB94}" destId="{25A55520-E254-42D8-B2F0-DAF23F293CF7}" srcOrd="0" destOrd="0" parTransId="{76810E7D-FBF9-4059-BAB7-9E33F2DBCCC2}" sibTransId="{D59B845D-A067-469F-B3ED-C6D45286626B}"/>
-    <dgm:cxn modelId="{92E52845-BF4B-45EC-8BA2-84DFCB8F7E92}" type="presOf" srcId="{BD7A18D5-7775-483B-8480-45D0DD6EBF4C}" destId="{F96453A9-C1C7-4C07-878D-7C991A62E184}" srcOrd="0" destOrd="0" presId="urn:microsoft.com/office/officeart/2005/8/layout/hierarchy1"/>
-    <dgm:cxn modelId="{B33F4348-36A8-4476-BFBB-34A74092D788}" type="presOf" srcId="{DB35856C-5EE8-45A3-9C90-C7E36F510BE0}" destId="{F925C359-10D3-416D-941E-D404D0B47D47}" srcOrd="0" destOrd="0" presId="urn:microsoft.com/office/officeart/2005/8/layout/hierarchy1"/>
+    <dgm:cxn modelId="{B49A02B1-D9A1-446E-BA69-DBC925D53AE2}" type="presOf" srcId="{4EC6787D-346E-4B34-A436-332FABDC5B8B}" destId="{420E01E6-B849-4282-9059-44101E8B7F10}" srcOrd="0" destOrd="0" presId="urn:microsoft.com/office/officeart/2005/8/layout/hierarchy1"/>
+    <dgm:cxn modelId="{0083B534-C7C7-4A4C-BB05-4CF6199D9A38}" type="presOf" srcId="{059A7F14-28B5-493F-81F7-B7FA0CC91901}" destId="{E9611947-0455-40EE-A93C-F5BECD510F5B}" srcOrd="0" destOrd="0" presId="urn:microsoft.com/office/officeart/2005/8/layout/hierarchy1"/>
     <dgm:cxn modelId="{C981E4B4-9151-4562-896D-75D10263D245}" type="presOf" srcId="{0D4E502C-87AB-4FB8-A38F-1776DDA66AD9}" destId="{C0F87CA1-1D82-47F5-8A0F-5292F85B3C01}" srcOrd="0" destOrd="0" presId="urn:microsoft.com/office/officeart/2005/8/layout/hierarchy1"/>
-    <dgm:cxn modelId="{61E8BDF3-2229-47AB-8FD9-86A857FE6180}" srcId="{C92E15AB-5EFD-4650-B1FC-2F50C9F87EF6}" destId="{FDF98AAE-AC50-4B6E-BBDE-673EF5F38D90}" srcOrd="1" destOrd="0" parTransId="{4EC6787D-346E-4B34-A436-332FABDC5B8B}" sibTransId="{36F89BC3-7CA3-4055-8067-C7E899C43EE4}"/>
-    <dgm:cxn modelId="{AA9ECC0F-ED6E-4AFE-B4B7-E5E854EA8761}" type="presOf" srcId="{AE7E4EBD-002B-4253-8FC0-2570ACBAEA6D}" destId="{62ACBA4E-7183-4908-BDD8-69DBEF448EB1}" srcOrd="0" destOrd="0" presId="urn:microsoft.com/office/officeart/2005/8/layout/hierarchy1"/>
-    <dgm:cxn modelId="{1E3494B3-9C55-4F9B-AE98-F3590BD4DCC4}" type="presOf" srcId="{76810E7D-FBF9-4059-BAB7-9E33F2DBCCC2}" destId="{1CB68D3A-5F75-4D62-92DC-299498DE6112}" srcOrd="0" destOrd="0" presId="urn:microsoft.com/office/officeart/2005/8/layout/hierarchy1"/>
-    <dgm:cxn modelId="{0F6B00D7-CA03-4FC0-93BC-9BBA91A7D8B6}" type="presOf" srcId="{25A55520-E254-42D8-B2F0-DAF23F293CF7}" destId="{B3F0A41E-FE85-4E22-A55E-EDCC3B86C784}" srcOrd="0" destOrd="0" presId="urn:microsoft.com/office/officeart/2005/8/layout/hierarchy1"/>
-    <dgm:cxn modelId="{EB48C583-C349-4730-B9BB-4399358F8F2B}" srcId="{25A55520-E254-42D8-B2F0-DAF23F293CF7}" destId="{0D4E502C-87AB-4FB8-A38F-1776DDA66AD9}" srcOrd="0" destOrd="0" parTransId="{F3A4A004-98CD-4DC9-9CB5-A81DACC1EBB1}" sibTransId="{F2E4A968-2169-4486-AA2A-1F86D877C81A}"/>
-    <dgm:cxn modelId="{3F05E385-2E40-40E5-A21A-71883904A3A1}" srcId="{48EA928C-79AF-46F9-B15F-0F6304EE989F}" destId="{669B2BFC-7426-4F5A-BB82-66B3805D6C4F}" srcOrd="0" destOrd="0" parTransId="{5C06C849-CB5F-449B-854E-D415A94AFB96}" sibTransId="{0072993B-2AAE-4E78-B10F-15E40944DCBA}"/>
-    <dgm:cxn modelId="{479B8DCF-6D4A-426E-998D-D3B4C7338D67}" srcId="{25A55520-E254-42D8-B2F0-DAF23F293CF7}" destId="{DAC4F55C-4308-4B29-96C2-01423B38BE88}" srcOrd="1" destOrd="0" parTransId="{DB35856C-5EE8-45A3-9C90-C7E36F510BE0}" sibTransId="{2ABCADD0-6E61-421B-969C-92ABB274FB68}"/>
-    <dgm:cxn modelId="{AB982B71-EB70-403D-A1A2-7AD4AB445E8A}" srcId="{F7F0871F-0B7E-4B3B-A587-36DB7AE17983}" destId="{48EA928C-79AF-46F9-B15F-0F6304EE989F}" srcOrd="3" destOrd="0" parTransId="{ADBAEBC6-A35D-43F3-8F77-B25EBB9E536C}" sibTransId="{8E44A69B-AF79-4E00-8334-E72B5D414E1E}"/>
-    <dgm:cxn modelId="{55C7CF5B-B4A2-443E-A2BE-58029412388A}" srcId="{85D1D90A-A60B-4024-9312-B654885E2733}" destId="{F7F0871F-0B7E-4B3B-A587-36DB7AE17983}" srcOrd="0" destOrd="0" parTransId="{C2F3E13F-72E6-45FE-B17D-F5FEF40D751E}" sibTransId="{945690E4-0E02-4992-98B0-A678966CE5B2}"/>
-    <dgm:cxn modelId="{B49A02B1-D9A1-446E-BA69-DBC925D53AE2}" type="presOf" srcId="{4EC6787D-346E-4B34-A436-332FABDC5B8B}" destId="{420E01E6-B849-4282-9059-44101E8B7F10}" srcOrd="0" destOrd="0" presId="urn:microsoft.com/office/officeart/2005/8/layout/hierarchy1"/>
-    <dgm:cxn modelId="{6C8E9DB1-F8E3-4313-A914-204EFBE16D62}" srcId="{F7F0871F-0B7E-4B3B-A587-36DB7AE17983}" destId="{BD7A18D5-7775-483B-8480-45D0DD6EBF4C}" srcOrd="0" destOrd="0" parTransId="{D189B44A-530F-489B-BDFF-36FC9D2B81C1}" sibTransId="{AAD13145-549E-4CF9-B540-51001B5B3AF3}"/>
-    <dgm:cxn modelId="{FF0E6E4F-EFA7-467B-97AB-D502116A1A36}" type="presOf" srcId="{ADBAEBC6-A35D-43F3-8F77-B25EBB9E536C}" destId="{808954BD-BE2C-420A-A1EC-11B7BFD59DEE}" srcOrd="0" destOrd="0" presId="urn:microsoft.com/office/officeart/2005/8/layout/hierarchy1"/>
-    <dgm:cxn modelId="{729ECEB6-C9F9-4D4C-AB0A-E46BA25F97F7}" type="presOf" srcId="{F3A4A004-98CD-4DC9-9CB5-A81DACC1EBB1}" destId="{A3A5EDFB-425E-4384-87D9-A32E63C53FE3}" srcOrd="0" destOrd="0" presId="urn:microsoft.com/office/officeart/2005/8/layout/hierarchy1"/>
-    <dgm:cxn modelId="{31FF3942-DC93-40E0-B3FE-7F80E15494D1}" type="presOf" srcId="{FDF98AAE-AC50-4B6E-BBDE-673EF5F38D90}" destId="{9CDFA479-4A59-418A-82F3-F9A62F7C27D3}" srcOrd="0" destOrd="0" presId="urn:microsoft.com/office/officeart/2005/8/layout/hierarchy1"/>
-    <dgm:cxn modelId="{0D8DFE06-F886-43FD-9B5F-784ECB690BE6}" type="presOf" srcId="{D189B44A-530F-489B-BDFF-36FC9D2B81C1}" destId="{81DED6E4-1EB6-4D5B-9BF0-1FF1AE19934A}" srcOrd="0" destOrd="0" presId="urn:microsoft.com/office/officeart/2005/8/layout/hierarchy1"/>
-    <dgm:cxn modelId="{BCF64474-E567-480A-9901-48082649FE48}" type="presOf" srcId="{56087E57-884B-4251-991C-C7D23DA297A7}" destId="{000B1779-5BC3-4C66-9BEA-BA8343AD3A1B}" srcOrd="0" destOrd="0" presId="urn:microsoft.com/office/officeart/2005/8/layout/hierarchy1"/>
-    <dgm:cxn modelId="{1665BDAA-0779-4708-8E01-6112846B1E4B}" type="presOf" srcId="{F7F0871F-0B7E-4B3B-A587-36DB7AE17983}" destId="{4906B068-339F-4EAD-8986-37BA7C2F6BFA}" srcOrd="0" destOrd="0" presId="urn:microsoft.com/office/officeart/2005/8/layout/hierarchy1"/>
-    <dgm:cxn modelId="{F9B84D8D-CEEB-4660-A6EA-44E4D5B496CE}" type="presOf" srcId="{669B2BFC-7426-4F5A-BB82-66B3805D6C4F}" destId="{060CD1D3-E68A-4204-A1CF-33E643F16D5E}" srcOrd="0" destOrd="0" presId="urn:microsoft.com/office/officeart/2005/8/layout/hierarchy1"/>
-    <dgm:cxn modelId="{5C61A3B9-BA6D-401D-9A77-1BFF0D2D0AD1}" srcId="{F7F0871F-0B7E-4B3B-A587-36DB7AE17983}" destId="{C92E15AB-5EFD-4650-B1FC-2F50C9F87EF6}" srcOrd="2" destOrd="0" parTransId="{40E49279-BD1E-4912-B7CA-DF7C021845DD}" sibTransId="{8CDE6264-E80C-4F05-B870-AC6D7AD9BEB7}"/>
-    <dgm:cxn modelId="{95D0F211-C8B0-4DA2-A87F-A3D502105561}" type="presOf" srcId="{48EA928C-79AF-46F9-B15F-0F6304EE989F}" destId="{4B2C50DB-BBB4-41FB-B0A8-25FDBF4CE3DC}" srcOrd="0" destOrd="0" presId="urn:microsoft.com/office/officeart/2005/8/layout/hierarchy1"/>
-    <dgm:cxn modelId="{BFAD092B-F833-4BBD-BAAB-2283680E4DCA}" type="presOf" srcId="{0DC76FA9-EE6D-4325-9D85-2465C434DA16}" destId="{8D69B6BF-23DE-4C43-9EE4-A3B1509E6A4E}" srcOrd="0" destOrd="0" presId="urn:microsoft.com/office/officeart/2005/8/layout/hierarchy1"/>
-    <dgm:cxn modelId="{6D296D7A-9C1B-43AC-A033-7D1FD015E329}" srcId="{F7F0871F-0B7E-4B3B-A587-36DB7AE17983}" destId="{1A789787-D8DA-4534-95E5-D9470513AB94}" srcOrd="1" destOrd="0" parTransId="{AE7E4EBD-002B-4253-8FC0-2570ACBAEA6D}" sibTransId="{8FFE5719-47AB-409A-83B3-9F2DCB61D6EA}"/>
-    <dgm:cxn modelId="{4A66396A-1DC9-469D-810D-457AB7634292}" srcId="{669B2BFC-7426-4F5A-BB82-66B3805D6C4F}" destId="{56087E57-884B-4251-991C-C7D23DA297A7}" srcOrd="0" destOrd="0" parTransId="{0DC76FA9-EE6D-4325-9D85-2465C434DA16}" sibTransId="{A8428389-5A3D-4328-B3E9-1AF573B465B4}"/>
-    <dgm:cxn modelId="{0083B534-C7C7-4A4C-BB05-4CF6199D9A38}" type="presOf" srcId="{059A7F14-28B5-493F-81F7-B7FA0CC91901}" destId="{E9611947-0455-40EE-A93C-F5BECD510F5B}" srcOrd="0" destOrd="0" presId="urn:microsoft.com/office/officeart/2005/8/layout/hierarchy1"/>
-    <dgm:cxn modelId="{33749CC6-418D-4EC9-ABCE-E2A238333EFA}" type="presOf" srcId="{85D1D90A-A60B-4024-9312-B654885E2733}" destId="{F5D15D67-9ED7-45A2-8632-8B1472A7F186}" srcOrd="0" destOrd="0" presId="urn:microsoft.com/office/officeart/2005/8/layout/hierarchy1"/>
-    <dgm:cxn modelId="{6C1C9D68-91ED-4AD4-AC1C-E1A6C814739E}" type="presOf" srcId="{68F7E72E-B197-4213-AE24-AA9759B48BB0}" destId="{3ACA9A70-8AB3-4A24-9F46-6EB4FC23A25C}" srcOrd="0" destOrd="0" presId="urn:microsoft.com/office/officeart/2005/8/layout/hierarchy1"/>
-    <dgm:cxn modelId="{EB0EF56E-FAEC-41EF-B545-2352777D02A5}" type="presOf" srcId="{DAC4F55C-4308-4B29-96C2-01423B38BE88}" destId="{E28483A2-0559-4D87-8329-D1EA2E60D0B9}" srcOrd="0" destOrd="0" presId="urn:microsoft.com/office/officeart/2005/8/layout/hierarchy1"/>
-    <dgm:cxn modelId="{1088E094-AE37-4EC9-BA30-2DD159CC70A9}" type="presOf" srcId="{5C06C849-CB5F-449B-854E-D415A94AFB96}" destId="{7F5A3F46-97B5-434B-AEC5-D4D3002DBCAA}" srcOrd="0" destOrd="0" presId="urn:microsoft.com/office/officeart/2005/8/layout/hierarchy1"/>
     <dgm:cxn modelId="{D4D08959-C2A8-48C9-A721-46EC9F600414}" type="presParOf" srcId="{F5D15D67-9ED7-45A2-8632-8B1472A7F186}" destId="{150BE233-AEC4-44D0-821A-5D35140CA93B}" srcOrd="0" destOrd="0" presId="urn:microsoft.com/office/officeart/2005/8/layout/hierarchy1"/>
     <dgm:cxn modelId="{5DD82368-57A8-4DA1-B354-6CE3C570E92E}" type="presParOf" srcId="{150BE233-AEC4-44D0-821A-5D35140CA93B}" destId="{3E29C074-442D-4F19-93FA-8A0261EAC928}" srcOrd="0" destOrd="0" presId="urn:microsoft.com/office/officeart/2005/8/layout/hierarchy1"/>
     <dgm:cxn modelId="{C2107C21-4DCD-4473-BD49-53D73A772F9D}" type="presParOf" srcId="{3E29C074-442D-4F19-93FA-8A0261EAC928}" destId="{00E11D0D-FCBB-480B-AFD7-CA9043CBE517}" srcOrd="0" destOrd="0" presId="urn:microsoft.com/office/officeart/2005/8/layout/hierarchy1"/>
@@ -7875,10 +8206,10 @@
           <a:r>
             <a:rPr lang="en-US" sz="1300" kern="1200">
               <a:solidFill>
-                <a:srgbClr val="FF0000"/>
+                <a:schemeClr val="tx1"/>
               </a:solidFill>
             </a:rPr>
-            <a:t>...</a:t>
+            <a:t>Secretariat</a:t>
           </a:r>
         </a:p>
       </dsp:txBody>

</xml_diff>